<commit_message>
feat: Implement signature upload functionality with styling and data handling
- Added SignatureUpload component for uploading signatures of directeur and coordonnateur.
- Created SignatureUpload.module.css for styling the signature upload interface.
- Defined SignatureData type to manage signature-related data.
- Developed useConventionGenerator hook to handle file uploads, signature management, and convention generation.
- Implemented utility functions for data extraction, validation, and document generation.
- Added README and .gitkeep for template directory structure and usage instructions.
</commit_message>
<xml_diff>
--- a/public/assets/templates/convention/ConventionDEC.docx
+++ b/public/assets/templates/convention/ConventionDEC.docx
@@ -23,6 +23,7 @@
           <w:tcPr>
             <w:tcW w:w="8630" w:type="dxa"/>
             <w:shd w:val="clear" w:color="auto" w:fill="auto"/>
+            <w:tcMar/>
           </w:tcPr>
           <w:p>
             <w:pPr>
@@ -61,6 +62,7 @@
               <w:bottom w:val="nil"/>
             </w:tcBorders>
             <w:shd w:val="clear" w:color="auto" w:fill="auto"/>
+            <w:tcMar/>
           </w:tcPr>
           <w:p>
             <w:pPr>
@@ -72,50 +74,66 @@
               <w:jc w:val="center"/>
               <w:rPr>
                 <w:rFonts w:eastAsia="Calibri" w:cs="Calibri"/>
-                <w:b/>
-                <w:szCs w:val="22"/>
+                <w:b w:val="1"/>
+                <w:bCs w:val="1"/>
               </w:rPr>
             </w:pPr>
             <w:r>
               <w:rPr>
                 <w:rFonts w:eastAsia="Calibri" w:cs="Calibri"/>
-                <w:b/>
-                <w:szCs w:val="22"/>
+                <w:b w:val="1"/>
+                <w:bCs w:val="1"/>
               </w:rPr>
               <w:t>Entente relative aux stages</w:t>
             </w:r>
             <w:r>
               <w:rPr>
                 <w:rFonts w:eastAsia="Calibri" w:cs="Calibri"/>
-                <w:b/>
-                <w:szCs w:val="22"/>
+                <w:b w:val="1"/>
+                <w:bCs w:val="1"/>
               </w:rPr>
               <w:t xml:space="preserve"> </w:t>
             </w:r>
             <w:r>
               <w:rPr>
                 <w:rFonts w:eastAsia="Calibri" w:cs="Calibri"/>
-                <w:b/>
-                <w:szCs w:val="22"/>
+                <w:b w:val="1"/>
+                <w:bCs w:val="1"/>
               </w:rPr>
               <w:t xml:space="preserve">des participants et participantes au programme de </w:t>
             </w:r>
             <w:r>
-              <w:rPr>
-                <w:rFonts w:eastAsia="Calibri" w:cs="Calibri"/>
-                <w:b/>
-                <w:szCs w:val="22"/>
-              </w:rPr>
               <w:br/>
             </w:r>
             <w:r>
               <w:rPr>
                 <w:rFonts w:eastAsia="Calibri" w:cs="Calibri"/>
-                <w:b/>
-                <w:i/>
-                <w:szCs w:val="22"/>
+                <w:b w:val="1"/>
+                <w:bCs w:val="1"/>
+                <w:i w:val="1"/>
+                <w:iCs w:val="1"/>
+              </w:rPr>
+              <w:t>{</w:t>
+            </w:r>
+            <w:r>
+              <w:rPr>
+                <w:rFonts w:eastAsia="Calibri" w:cs="Calibri"/>
+                <w:b w:val="1"/>
+                <w:bCs w:val="1"/>
+                <w:i w:val="1"/>
+                <w:iCs w:val="1"/>
               </w:rPr>
               <w:t>NOMPROGRAMME</w:t>
+            </w:r>
+            <w:r>
+              <w:rPr>
+                <w:rFonts w:eastAsia="Calibri" w:cs="Calibri"/>
+                <w:b w:val="1"/>
+                <w:bCs w:val="1"/>
+                <w:i w:val="1"/>
+                <w:iCs w:val="1"/>
+              </w:rPr>
+              <w:t>}</w:t>
             </w:r>
           </w:p>
           <w:p>
@@ -157,6 +175,7 @@
               <w:bottom w:val="nil"/>
             </w:tcBorders>
             <w:shd w:val="clear" w:color="auto" w:fill="auto"/>
+            <w:tcMar/>
           </w:tcPr>
           <w:p>
             <w:pPr>
@@ -244,6 +263,7 @@
               <w:bottom w:val="nil"/>
             </w:tcBorders>
             <w:shd w:val="clear" w:color="auto" w:fill="auto"/>
+            <w:tcMar/>
           </w:tcPr>
           <w:p>
             <w:pPr>
@@ -255,78 +275,139 @@
               <w:jc w:val="left"/>
               <w:rPr>
                 <w:rFonts w:eastAsia="Calibri" w:cs="Calibri"/>
-                <w:b/>
-                <w:szCs w:val="22"/>
+                <w:b w:val="1"/>
+                <w:bCs w:val="1"/>
               </w:rPr>
             </w:pPr>
             <w:r>
               <w:rPr>
                 <w:rFonts w:eastAsia="Calibri" w:cs="Calibri"/>
-                <w:b/>
-                <w:szCs w:val="22"/>
+                <w:b w:val="1"/>
+                <w:bCs w:val="1"/>
+              </w:rPr>
+              <w:t>{</w:t>
+            </w:r>
+            <w:r>
+              <w:rPr>
+                <w:rFonts w:eastAsia="Calibri" w:cs="Calibri"/>
+                <w:b w:val="1"/>
+                <w:bCs w:val="1"/>
               </w:rPr>
               <w:t>NOMENTREPRISE</w:t>
             </w:r>
             <w:r>
               <w:rPr>
                 <w:rFonts w:eastAsia="Calibri" w:cs="Calibri"/>
-                <w:b/>
-                <w:szCs w:val="22"/>
+                <w:b w:val="1"/>
+                <w:bCs w:val="1"/>
+              </w:rPr>
+              <w:t>}</w:t>
+            </w:r>
+            <w:r>
+              <w:rPr>
+                <w:rFonts w:eastAsia="Calibri" w:cs="Calibri"/>
+                <w:b w:val="1"/>
+                <w:bCs w:val="1"/>
               </w:rPr>
               <w:t xml:space="preserve">, </w:t>
             </w:r>
             <w:r>
               <w:rPr>
                 <w:rFonts w:eastAsia="Calibri" w:cs="Calibri"/>
-                <w:szCs w:val="22"/>
               </w:rPr>
               <w:t xml:space="preserve">ayant le siège de ses affaires au </w:t>
             </w:r>
             <w:r>
               <w:rPr>
                 <w:rFonts w:eastAsia="Calibri" w:cs="Calibri"/>
-                <w:b/>
-                <w:bCs/>
-                <w:szCs w:val="22"/>
+              </w:rPr>
+              <w:t>{</w:t>
+            </w:r>
+            <w:r>
+              <w:rPr>
+                <w:rFonts w:eastAsia="Calibri" w:cs="Calibri"/>
+                <w:b w:val="1"/>
+                <w:bCs w:val="1"/>
               </w:rPr>
               <w:t>adresseEntreprise</w:t>
             </w:r>
             <w:r>
               <w:rPr>
                 <w:rFonts w:eastAsia="Calibri" w:cs="Calibri"/>
-                <w:szCs w:val="22"/>
+                <w:b w:val="1"/>
+                <w:bCs w:val="1"/>
+              </w:rPr>
+              <w:t>}</w:t>
+            </w:r>
+            <w:r>
+              <w:rPr>
+                <w:rFonts w:eastAsia="Calibri" w:cs="Calibri"/>
               </w:rPr>
               <w:t xml:space="preserve">, représenté par </w:t>
             </w:r>
             <w:r>
               <w:rPr>
                 <w:rFonts w:eastAsia="Calibri" w:cs="Calibri"/>
-                <w:b/>
-                <w:bCs/>
-                <w:szCs w:val="22"/>
-              </w:rPr>
-              <w:t>nomRepresentant, titreRepresentant</w:t>
-            </w:r>
-            <w:r>
-              <w:rPr>
-                <w:rFonts w:eastAsia="Calibri" w:cs="Calibri"/>
-                <w:b/>
-                <w:bCs/>
-                <w:szCs w:val="22"/>
-              </w:rPr>
-              <w:t xml:space="preserve"> </w:t>
-            </w:r>
-            <w:r>
-              <w:rPr>
-                <w:rFonts w:eastAsia="Calibri" w:cs="Calibri"/>
-                <w:szCs w:val="22"/>
+              </w:rPr>
+              <w:t>{</w:t>
+            </w:r>
+            <w:r>
+              <w:rPr>
+                <w:rFonts w:eastAsia="Calibri" w:cs="Calibri"/>
+                <w:b w:val="1"/>
+                <w:bCs w:val="1"/>
+              </w:rPr>
+              <w:t>nomRepresentant</w:t>
+            </w:r>
+            <w:r>
+              <w:rPr>
+                <w:rFonts w:eastAsia="Calibri" w:cs="Calibri"/>
+                <w:b w:val="1"/>
+                <w:bCs w:val="1"/>
+              </w:rPr>
+              <w:t>}</w:t>
+            </w:r>
+            <w:r>
+              <w:rPr>
+                <w:rFonts w:eastAsia="Calibri" w:cs="Calibri"/>
+                <w:b w:val="1"/>
+                <w:bCs w:val="1"/>
+              </w:rPr>
+              <w:t xml:space="preserve">, </w:t>
+            </w:r>
+            <w:r>
+              <w:rPr>
+                <w:rFonts w:eastAsia="Calibri" w:cs="Calibri"/>
+                <w:b w:val="1"/>
+                <w:bCs w:val="1"/>
+              </w:rPr>
+              <w:t>{</w:t>
+            </w:r>
+            <w:r>
+              <w:rPr>
+                <w:rFonts w:eastAsia="Calibri" w:cs="Calibri"/>
+                <w:b w:val="1"/>
+                <w:bCs w:val="1"/>
+              </w:rPr>
+              <w:t>titreRepresentant</w:t>
+            </w:r>
+            <w:r>
+              <w:rPr>
+                <w:rFonts w:eastAsia="Calibri" w:cs="Calibri"/>
+                <w:b w:val="1"/>
+                <w:bCs w:val="1"/>
+              </w:rPr>
+              <w:t xml:space="preserve">} </w:t>
+            </w:r>
+            <w:r>
+              <w:rPr>
+                <w:rFonts w:eastAsia="Calibri" w:cs="Calibri"/>
               </w:rPr>
               <w:t>dû</w:t>
             </w:r>
             <w:r>
               <w:rPr>
                 <w:rFonts w:eastAsia="Calibri" w:cs="Calibri"/>
-                <w:szCs w:val="22"/>
               </w:rPr>
               <w:t xml:space="preserve">ment autorisé tel qu’il le déclare </w:t>
             </w:r>
@@ -388,6 +469,7 @@
               <w:bottom w:val="nil"/>
             </w:tcBorders>
             <w:shd w:val="clear" w:color="auto" w:fill="auto"/>
+            <w:tcMar/>
           </w:tcPr>
           <w:p>
             <w:pPr>
@@ -399,156 +481,195 @@
               <w:jc w:val="left"/>
               <w:rPr>
                 <w:rFonts w:eastAsia="Calibri" w:cs="Calibri"/>
-                <w:szCs w:val="22"/>
               </w:rPr>
             </w:pPr>
             <w:r>
               <w:rPr>
                 <w:rFonts w:eastAsia="Calibri" w:cs="Calibri"/>
-                <w:b/>
-                <w:szCs w:val="22"/>
+                <w:b w:val="1"/>
+                <w:bCs w:val="1"/>
+              </w:rPr>
+              <w:t>{</w:t>
+            </w:r>
+            <w:r>
+              <w:rPr>
+                <w:rFonts w:eastAsia="Calibri" w:cs="Calibri"/>
+                <w:b w:val="1"/>
+                <w:bCs w:val="1"/>
               </w:rPr>
               <w:t>ETUDIANTNOM</w:t>
             </w:r>
             <w:r>
               <w:rPr>
                 <w:rFonts w:eastAsia="Calibri" w:cs="Calibri"/>
-                <w:bCs/>
-                <w:szCs w:val="22"/>
+                <w:b w:val="1"/>
+                <w:bCs w:val="1"/>
+              </w:rPr>
+              <w:t>}</w:t>
+            </w:r>
+            <w:r>
+              <w:rPr>
+                <w:rFonts w:eastAsia="Calibri" w:cs="Calibri"/>
               </w:rPr>
               <w:t xml:space="preserve"> </w:t>
             </w:r>
             <w:r>
               <w:rPr>
                 <w:rFonts w:eastAsia="Calibri" w:cs="Calibri"/>
-                <w:bCs/>
-                <w:szCs w:val="22"/>
               </w:rPr>
               <w:t xml:space="preserve">matricule </w:t>
             </w:r>
             <w:r>
               <w:rPr>
                 <w:rFonts w:eastAsia="Calibri" w:cs="Calibri"/>
-                <w:b/>
-                <w:szCs w:val="22"/>
+              </w:rPr>
+              <w:t>{</w:t>
+            </w:r>
+            <w:r>
+              <w:rPr>
+                <w:rFonts w:eastAsia="Calibri" w:cs="Calibri"/>
+                <w:b w:val="1"/>
+                <w:bCs w:val="1"/>
               </w:rPr>
               <w:t>MATRICULE</w:t>
             </w:r>
             <w:r>
               <w:rPr>
                 <w:rFonts w:eastAsia="Calibri" w:cs="Calibri"/>
-                <w:szCs w:val="22"/>
+                <w:b w:val="1"/>
+                <w:bCs w:val="1"/>
+              </w:rPr>
+              <w:t>}</w:t>
+            </w:r>
+            <w:r>
+              <w:rPr>
+                <w:rFonts w:eastAsia="Calibri" w:cs="Calibri"/>
               </w:rPr>
               <w:t>, étudiant</w:t>
             </w:r>
             <w:r>
               <w:rPr>
                 <w:rFonts w:eastAsia="Calibri" w:cs="Calibri"/>
-                <w:szCs w:val="22"/>
               </w:rPr>
               <w:t>(e)</w:t>
             </w:r>
             <w:r>
               <w:rPr>
                 <w:rFonts w:eastAsia="Calibri" w:cs="Calibri"/>
-                <w:szCs w:val="22"/>
               </w:rPr>
               <w:t xml:space="preserve"> du </w:t>
             </w:r>
             <w:r>
               <w:rPr>
                 <w:rFonts w:eastAsia="Calibri" w:cs="Calibri"/>
-                <w:szCs w:val="22"/>
               </w:rPr>
               <w:t>programm</w:t>
             </w:r>
             <w:r>
               <w:rPr>
                 <w:rFonts w:eastAsia="Calibri" w:cs="Calibri"/>
-                <w:szCs w:val="22"/>
               </w:rPr>
               <w:t xml:space="preserve">e </w:t>
             </w:r>
             <w:r>
               <w:rPr>
                 <w:rFonts w:eastAsia="Calibri" w:cs="Calibri"/>
-                <w:b/>
-                <w:bCs/>
-                <w:i/>
-                <w:iCs/>
-                <w:szCs w:val="22"/>
+              </w:rPr>
+              <w:t>{</w:t>
+            </w:r>
+            <w:r>
+              <w:rPr>
+                <w:rFonts w:eastAsia="Calibri" w:cs="Calibri"/>
+                <w:b w:val="1"/>
+                <w:bCs w:val="1"/>
+                <w:i w:val="1"/>
+                <w:iCs w:val="1"/>
               </w:rPr>
               <w:t>NOMPROGRAMME</w:t>
             </w:r>
             <w:r>
               <w:rPr>
                 <w:rFonts w:eastAsia="Calibri" w:cs="Calibri"/>
-                <w:szCs w:val="22"/>
+                <w:b w:val="1"/>
+                <w:bCs w:val="1"/>
+                <w:i w:val="1"/>
+                <w:iCs w:val="1"/>
+              </w:rPr>
+              <w:t>}</w:t>
+            </w:r>
+            <w:r>
+              <w:rPr>
+                <w:rFonts w:eastAsia="Calibri" w:cs="Calibri"/>
               </w:rPr>
               <w:t xml:space="preserve"> </w:t>
             </w:r>
             <w:r>
               <w:rPr>
                 <w:rFonts w:eastAsia="Calibri" w:cs="Calibri"/>
-                <w:szCs w:val="22"/>
               </w:rPr>
               <w:t xml:space="preserve">inscrit au cours </w:t>
             </w:r>
             <w:r>
               <w:rPr>
                 <w:rFonts w:eastAsia="Calibri" w:cs="Calibri"/>
-                <w:b/>
-                <w:bCs/>
-                <w:szCs w:val="22"/>
+              </w:rPr>
+              <w:t>{</w:t>
+            </w:r>
+            <w:r>
+              <w:rPr>
+                <w:rFonts w:eastAsia="Calibri" w:cs="Calibri"/>
+                <w:b w:val="1"/>
+                <w:bCs w:val="1"/>
               </w:rPr>
               <w:t>SIGLECOURS</w:t>
             </w:r>
             <w:r>
               <w:rPr>
                 <w:rFonts w:eastAsia="Calibri" w:cs="Calibri"/>
-                <w:szCs w:val="22"/>
+                <w:b w:val="1"/>
+                <w:bCs w:val="1"/>
+              </w:rPr>
+              <w:t>}</w:t>
+            </w:r>
+            <w:r>
+              <w:rPr>
+                <w:rFonts w:eastAsia="Calibri" w:cs="Calibri"/>
               </w:rPr>
               <w:t>,</w:t>
             </w:r>
             <w:r>
               <w:rPr>
                 <w:rFonts w:eastAsia="Calibri" w:cs="Calibri"/>
-                <w:szCs w:val="22"/>
               </w:rPr>
               <w:t xml:space="preserve"> </w:t>
             </w:r>
             <w:r>
               <w:rPr>
                 <w:rFonts w:eastAsia="Calibri" w:cs="Calibri"/>
-                <w:szCs w:val="22"/>
               </w:rPr>
               <w:t>offert</w:t>
             </w:r>
             <w:r>
               <w:rPr>
                 <w:rFonts w:eastAsia="Calibri" w:cs="Calibri"/>
-                <w:szCs w:val="22"/>
               </w:rPr>
               <w:t xml:space="preserve"> par le</w:t>
             </w:r>
             <w:r>
               <w:rPr>
                 <w:rFonts w:eastAsia="Calibri" w:cs="Calibri"/>
-                <w:szCs w:val="22"/>
               </w:rPr>
               <w:t xml:space="preserve"> cégep Édouard</w:t>
             </w:r>
             <w:r>
               <w:rPr>
                 <w:rFonts w:eastAsia="Calibri" w:cs="Calibri"/>
-                <w:szCs w:val="22"/>
               </w:rPr>
               <w:t>-</w:t>
             </w:r>
             <w:r>
               <w:rPr>
                 <w:rFonts w:eastAsia="Calibri" w:cs="Calibri"/>
-                <w:szCs w:val="22"/>
               </w:rPr>
               <w:t>Montpetit.</w:t>
             </w:r>
@@ -561,31 +682,47 @@
               </w:tabs>
               <w:rPr>
                 <w:rFonts w:eastAsia="Calibri" w:cs="Calibri"/>
-                <w:b/>
-                <w:szCs w:val="22"/>
+                <w:b w:val="1"/>
+                <w:bCs w:val="1"/>
               </w:rPr>
             </w:pPr>
             <w:r>
               <w:rPr>
                 <w:rFonts w:eastAsia="Calibri" w:cs="Calibri"/>
-                <w:b/>
-                <w:szCs w:val="22"/>
-              </w:rPr>
-              <w:t xml:space="preserve">(ci-après appelé </w:t>
-            </w:r>
-            <w:r>
-              <w:rPr>
-                <w:rFonts w:eastAsia="Calibri" w:cs="Calibri"/>
-                <w:b/>
-                <w:szCs w:val="22"/>
+                <w:b w:val="1"/>
+                <w:bCs w:val="1"/>
+              </w:rPr>
+              <w:t>(</w:t>
+            </w:r>
+            <w:r>
+              <w:rPr>
+                <w:rFonts w:eastAsia="Calibri" w:cs="Calibri"/>
+                <w:b w:val="1"/>
+                <w:bCs w:val="1"/>
+              </w:rPr>
+              <w:t>ci</w:t>
+            </w:r>
+            <w:r>
+              <w:rPr>
+                <w:rFonts w:eastAsia="Calibri" w:cs="Calibri"/>
+                <w:b w:val="1"/>
+                <w:bCs w:val="1"/>
+              </w:rPr>
+              <w:t xml:space="preserve">-après appelé </w:t>
+            </w:r>
+            <w:r>
+              <w:rPr>
+                <w:rFonts w:eastAsia="Calibri" w:cs="Calibri"/>
+                <w:b w:val="1"/>
+                <w:bCs w:val="1"/>
               </w:rPr>
               <w:t>ÉTUDIANT</w:t>
             </w:r>
             <w:r>
               <w:rPr>
                 <w:rFonts w:eastAsia="Calibri" w:cs="Calibri"/>
-                <w:b/>
-                <w:szCs w:val="22"/>
+                <w:b w:val="1"/>
+                <w:bCs w:val="1"/>
               </w:rPr>
               <w:t>)</w:t>
             </w:r>
@@ -601,6 +738,7 @@
               <w:bottom w:val="nil"/>
             </w:tcBorders>
             <w:shd w:val="clear" w:color="auto" w:fill="auto"/>
+            <w:tcMar/>
           </w:tcPr>
           <w:p>
             <w:pPr>
@@ -693,6 +831,7 @@
               <w:bottom w:val="single" w:color="auto" w:sz="4" w:space="0"/>
             </w:tcBorders>
             <w:shd w:val="clear" w:color="auto" w:fill="auto"/>
+            <w:tcMar/>
           </w:tcPr>
           <w:p>
             <w:pPr>
@@ -810,6 +949,7 @@
               <w:bottom w:val="nil"/>
             </w:tcBorders>
             <w:shd w:val="clear" w:color="auto" w:fill="auto"/>
+            <w:tcMar/>
           </w:tcPr>
           <w:p>
             <w:pPr>
@@ -898,180 +1038,205 @@
               <w:ind w:left="454" w:hanging="454"/>
               <w:rPr>
                 <w:rFonts w:eastAsia="Calibri" w:cs="Calibri"/>
-                <w:b/>
-                <w:caps/>
+                <w:b w:val="1"/>
+                <w:bCs w:val="1"/>
+                <w:caps w:val="1"/>
                 <w:sz w:val="28"/>
-                <w:szCs w:val="22"/>
+                <w:szCs w:val="28"/>
               </w:rPr>
             </w:pPr>
             <w:r>
               <w:rPr>
                 <w:rFonts w:eastAsia="Calibri" w:cs="Calibri"/>
-                <w:szCs w:val="22"/>
               </w:rPr>
               <w:t>1.1</w:t>
             </w:r>
             <w:r>
-              <w:rPr>
-                <w:rFonts w:eastAsia="Calibri" w:cs="Calibri"/>
-                <w:szCs w:val="22"/>
-              </w:rPr>
               <w:tab/>
             </w:r>
             <w:r>
               <w:rPr>
                 <w:rFonts w:eastAsia="Calibri" w:cs="Calibri"/>
-                <w:szCs w:val="22"/>
-              </w:rPr>
-              <w:tab/>
-            </w:r>
-            <w:r>
-              <w:rPr>
-                <w:rFonts w:eastAsia="Calibri" w:cs="Calibri"/>
-                <w:szCs w:val="22"/>
               </w:rPr>
               <w:t xml:space="preserve">La durée </w:t>
             </w:r>
             <w:r>
               <w:rPr>
                 <w:rFonts w:eastAsia="Calibri" w:cs="Calibri"/>
-                <w:szCs w:val="22"/>
               </w:rPr>
               <w:t xml:space="preserve">prévue </w:t>
             </w:r>
             <w:r>
               <w:rPr>
                 <w:rFonts w:eastAsia="Calibri" w:cs="Calibri"/>
-                <w:szCs w:val="22"/>
               </w:rPr>
               <w:t xml:space="preserve">du stage est </w:t>
             </w:r>
             <w:r>
               <w:rPr>
                 <w:rFonts w:eastAsia="Calibri" w:cs="Calibri"/>
-                <w:szCs w:val="22"/>
               </w:rPr>
               <w:t xml:space="preserve">de </w:t>
             </w:r>
             <w:r>
               <w:rPr>
                 <w:rFonts w:eastAsia="Calibri" w:cs="Calibri"/>
-                <w:b/>
-                <w:bCs/>
-                <w:szCs w:val="22"/>
+              </w:rPr>
+              <w:t>{</w:t>
+            </w:r>
+            <w:r>
+              <w:rPr>
+                <w:rFonts w:eastAsia="Calibri" w:cs="Calibri"/>
+                <w:b w:val="1"/>
+                <w:bCs w:val="1"/>
               </w:rPr>
               <w:t>nombreSemaineStage</w:t>
             </w:r>
             <w:r>
               <w:rPr>
                 <w:rFonts w:eastAsia="Calibri" w:cs="Calibri"/>
-                <w:b/>
-                <w:bCs/>
-                <w:szCs w:val="22"/>
+                <w:b w:val="1"/>
+                <w:bCs w:val="1"/>
+              </w:rPr>
+              <w:t>}</w:t>
+            </w:r>
+            <w:r>
+              <w:rPr>
+                <w:rFonts w:eastAsia="Calibri" w:cs="Calibri"/>
+                <w:b w:val="1"/>
+                <w:bCs w:val="1"/>
               </w:rPr>
               <w:t xml:space="preserve"> </w:t>
             </w:r>
             <w:r>
               <w:rPr>
                 <w:rFonts w:eastAsia="Calibri" w:cs="Calibri"/>
-                <w:szCs w:val="22"/>
               </w:rPr>
               <w:t>semaines</w:t>
             </w:r>
             <w:r>
               <w:rPr>
                 <w:rFonts w:eastAsia="Calibri" w:cs="Calibri"/>
-                <w:szCs w:val="22"/>
               </w:rPr>
               <w:t>,</w:t>
             </w:r>
             <w:r>
               <w:rPr>
                 <w:rFonts w:eastAsia="Calibri" w:cs="Calibri"/>
-                <w:szCs w:val="22"/>
               </w:rPr>
               <w:t xml:space="preserve"> du</w:t>
             </w:r>
             <w:r>
               <w:rPr>
                 <w:rFonts w:eastAsia="Calibri" w:cs="Calibri"/>
-                <w:szCs w:val="22"/>
               </w:rPr>
               <w:t xml:space="preserve"> </w:t>
             </w:r>
             <w:r>
               <w:rPr>
                 <w:rFonts w:eastAsia="Calibri" w:cs="Calibri"/>
-                <w:b/>
-                <w:bCs/>
-                <w:szCs w:val="22"/>
+              </w:rPr>
+              <w:t>{</w:t>
+            </w:r>
+            <w:r>
+              <w:rPr>
+                <w:rFonts w:eastAsia="Calibri" w:cs="Calibri"/>
+                <w:b w:val="1"/>
+                <w:bCs w:val="1"/>
               </w:rPr>
               <w:t>DATE_STAGE_DEBUT</w:t>
             </w:r>
             <w:r>
               <w:rPr>
                 <w:rFonts w:eastAsia="Calibri" w:cs="Calibri"/>
-                <w:szCs w:val="22"/>
+                <w:b w:val="1"/>
+                <w:bCs w:val="1"/>
+              </w:rPr>
+              <w:t>}</w:t>
+            </w:r>
+            <w:r>
+              <w:rPr>
+                <w:rFonts w:eastAsia="Calibri" w:cs="Calibri"/>
               </w:rPr>
               <w:t xml:space="preserve"> au</w:t>
             </w:r>
             <w:r>
               <w:rPr>
                 <w:rFonts w:eastAsia="Calibri" w:cs="Calibri"/>
-                <w:szCs w:val="22"/>
               </w:rPr>
               <w:t xml:space="preserve"> </w:t>
             </w:r>
             <w:r>
               <w:rPr>
                 <w:rFonts w:eastAsia="Calibri" w:cs="Calibri"/>
-                <w:b/>
-                <w:bCs/>
-                <w:szCs w:val="22"/>
+              </w:rPr>
+              <w:t>{</w:t>
+            </w:r>
+            <w:r>
+              <w:rPr>
+                <w:rFonts w:eastAsia="Calibri" w:cs="Calibri"/>
+                <w:b w:val="1"/>
+                <w:bCs w:val="1"/>
               </w:rPr>
               <w:t>DATE_STAGE_FIN</w:t>
             </w:r>
             <w:r>
               <w:rPr>
                 <w:rFonts w:eastAsia="Calibri" w:cs="Calibri"/>
-                <w:szCs w:val="22"/>
+                <w:b w:val="1"/>
+                <w:bCs w:val="1"/>
+              </w:rPr>
+              <w:t>}</w:t>
+            </w:r>
+            <w:r>
+              <w:rPr>
+                <w:rFonts w:eastAsia="Calibri" w:cs="Calibri"/>
               </w:rPr>
               <w:t>,</w:t>
             </w:r>
             <w:r>
               <w:rPr>
                 <w:rFonts w:eastAsia="Calibri" w:cs="Calibri"/>
-                <w:szCs w:val="22"/>
               </w:rPr>
               <w:t xml:space="preserve"> à raison de </w:t>
             </w:r>
             <w:r>
               <w:rPr>
                 <w:rFonts w:eastAsia="Calibri" w:cs="Calibri"/>
-                <w:b/>
-                <w:bCs/>
-                <w:szCs w:val="22"/>
+              </w:rPr>
+              <w:t>{</w:t>
+            </w:r>
+            <w:r>
+              <w:rPr>
+                <w:rFonts w:eastAsia="Calibri" w:cs="Calibri"/>
+                <w:b w:val="1"/>
+                <w:bCs w:val="1"/>
               </w:rPr>
               <w:t>nombreHeuresSemaine</w:t>
             </w:r>
             <w:r>
               <w:rPr>
                 <w:rFonts w:eastAsia="Calibri" w:cs="Calibri"/>
-                <w:szCs w:val="22"/>
+                <w:b w:val="1"/>
+                <w:bCs w:val="1"/>
+              </w:rPr>
+              <w:t>}</w:t>
+            </w:r>
+            <w:r>
+              <w:rPr>
+                <w:rFonts w:eastAsia="Calibri" w:cs="Calibri"/>
               </w:rPr>
               <w:t xml:space="preserve"> heures</w:t>
             </w:r>
             <w:r>
               <w:rPr>
                 <w:rFonts w:eastAsia="Calibri" w:cs="Calibri"/>
-                <w:szCs w:val="22"/>
               </w:rPr>
               <w:t xml:space="preserve"> </w:t>
             </w:r>
             <w:r>
               <w:rPr>
                 <w:rFonts w:eastAsia="Calibri" w:cs="Calibri"/>
-                <w:szCs w:val="22"/>
               </w:rPr>
               <w:t>par semaine.</w:t>
             </w:r>
@@ -1087,6 +1252,7 @@
               <w:bottom w:val="nil"/>
             </w:tcBorders>
             <w:shd w:val="clear" w:color="auto" w:fill="auto"/>
+            <w:tcMar/>
           </w:tcPr>
           <w:p>
             <w:pPr>
@@ -1181,6 +1347,7 @@
               <w:bottom w:val="nil"/>
             </w:tcBorders>
             <w:shd w:val="clear" w:color="auto" w:fill="auto"/>
+            <w:tcMar/>
           </w:tcPr>
           <w:p>
             <w:pPr>
@@ -1192,110 +1359,122 @@
               <w:ind w:left="454" w:hanging="454"/>
               <w:rPr>
                 <w:rFonts w:eastAsia="Calibri" w:cs="Calibri"/>
-                <w:szCs w:val="22"/>
               </w:rPr>
             </w:pPr>
             <w:r>
               <w:rPr>
                 <w:rFonts w:eastAsia="Calibri" w:cs="Calibri"/>
-                <w:szCs w:val="22"/>
               </w:rPr>
               <w:t xml:space="preserve">1.3 </w:t>
             </w:r>
             <w:r>
-              <w:rPr>
-                <w:rFonts w:eastAsia="Calibri" w:cs="Calibri"/>
-                <w:szCs w:val="22"/>
-              </w:rPr>
               <w:tab/>
             </w:r>
             <w:r>
               <w:rPr>
                 <w:rFonts w:eastAsia="Calibri" w:cs="Calibri"/>
-                <w:szCs w:val="22"/>
               </w:rPr>
               <w:t>L’ÉTUDIANT, pendant la durée du stage</w:t>
             </w:r>
             <w:r>
               <w:rPr>
                 <w:rFonts w:eastAsia="Calibri" w:cs="Calibri"/>
-                <w:szCs w:val="22"/>
               </w:rPr>
               <w:t>,</w:t>
             </w:r>
             <w:r>
               <w:rPr>
                 <w:rFonts w:eastAsia="Calibri" w:cs="Calibri"/>
-                <w:szCs w:val="22"/>
               </w:rPr>
               <w:t xml:space="preserve"> sera supervisé </w:t>
             </w:r>
             <w:r>
               <w:rPr>
                 <w:rFonts w:eastAsia="Calibri" w:cs="Calibri"/>
-                <w:szCs w:val="22"/>
               </w:rPr>
               <w:t>par</w:t>
             </w:r>
             <w:r>
               <w:rPr>
                 <w:rFonts w:eastAsia="Calibri" w:cs="Calibri"/>
-                <w:szCs w:val="22"/>
               </w:rPr>
               <w:t xml:space="preserve"> </w:t>
             </w:r>
             <w:r>
               <w:rPr>
                 <w:rFonts w:eastAsia="Calibri" w:cs="Calibri"/>
-                <w:b/>
-                <w:bCs/>
-                <w:szCs w:val="22"/>
+              </w:rPr>
+              <w:t>{</w:t>
+            </w:r>
+            <w:r>
+              <w:rPr>
+                <w:rFonts w:eastAsia="Calibri" w:cs="Calibri"/>
+                <w:b w:val="1"/>
+                <w:bCs w:val="1"/>
               </w:rPr>
               <w:t>nomSuperviseur</w:t>
             </w:r>
             <w:r>
               <w:rPr>
                 <w:rFonts w:eastAsia="Calibri" w:cs="Calibri"/>
-                <w:i/>
-                <w:szCs w:val="22"/>
+                <w:b w:val="1"/>
+                <w:bCs w:val="1"/>
+              </w:rPr>
+              <w:t>}</w:t>
+            </w:r>
+            <w:r>
+              <w:rPr>
+                <w:rFonts w:eastAsia="Calibri" w:cs="Calibri"/>
+                <w:i w:val="1"/>
+                <w:iCs w:val="1"/>
               </w:rPr>
               <w:t>,</w:t>
             </w:r>
             <w:r>
               <w:rPr>
                 <w:rFonts w:eastAsia="Calibri" w:cs="Calibri"/>
-                <w:szCs w:val="22"/>
               </w:rPr>
               <w:t xml:space="preserve"> désigné par L’ORGANISME et par </w:t>
             </w:r>
             <w:r>
               <w:rPr>
                 <w:rFonts w:eastAsia="Calibri" w:cs="Calibri"/>
-                <w:b/>
-                <w:bCs/>
-                <w:szCs w:val="22"/>
+              </w:rPr>
+              <w:t>{</w:t>
+            </w:r>
+            <w:r>
+              <w:rPr>
+                <w:rFonts w:eastAsia="Calibri" w:cs="Calibri"/>
+                <w:b w:val="1"/>
+                <w:bCs w:val="1"/>
               </w:rPr>
               <w:t>nomProfSuperviseur</w:t>
             </w:r>
             <w:r>
               <w:rPr>
                 <w:rFonts w:eastAsia="Calibri" w:cs="Calibri"/>
-                <w:i/>
-                <w:szCs w:val="22"/>
+                <w:b w:val="1"/>
+                <w:bCs w:val="1"/>
+              </w:rPr>
+              <w:t>}</w:t>
+            </w:r>
+            <w:r>
+              <w:rPr>
+                <w:rFonts w:eastAsia="Calibri" w:cs="Calibri"/>
+                <w:i w:val="1"/>
+                <w:iCs w:val="1"/>
               </w:rPr>
               <w:t>,</w:t>
             </w:r>
             <w:r>
               <w:rPr>
                 <w:rFonts w:eastAsia="Calibri" w:cs="Calibri"/>
-                <w:szCs w:val="22"/>
               </w:rPr>
               <w:t xml:space="preserve"> désigné par</w:t>
             </w:r>
             <w:r>
               <w:rPr>
                 <w:rFonts w:eastAsia="Calibri" w:cs="Calibri"/>
-                <w:szCs w:val="22"/>
               </w:rPr>
               <w:t xml:space="preserve"> le CÉGEP.</w:t>
             </w:r>
@@ -1314,6 +1493,7 @@
               <w:bottom w:val="single" w:color="auto" w:sz="4" w:space="0"/>
             </w:tcBorders>
             <w:shd w:val="clear" w:color="auto" w:fill="auto"/>
+            <w:tcMar/>
           </w:tcPr>
           <w:p>
             <w:pPr>
@@ -1325,57 +1505,60 @@
               <w:ind w:left="454" w:hanging="454"/>
               <w:rPr>
                 <w:rFonts w:eastAsia="Calibri" w:cs="Calibri"/>
-                <w:szCs w:val="22"/>
               </w:rPr>
             </w:pPr>
             <w:r>
               <w:rPr>
                 <w:rFonts w:eastAsia="Calibri" w:cs="Calibri"/>
-                <w:szCs w:val="22"/>
               </w:rPr>
               <w:t xml:space="preserve">1.4 </w:t>
             </w:r>
             <w:r>
-              <w:rPr>
-                <w:rFonts w:eastAsia="Calibri" w:cs="Calibri"/>
-                <w:szCs w:val="22"/>
-              </w:rPr>
               <w:tab/>
             </w:r>
             <w:r>
               <w:rPr>
                 <w:rFonts w:eastAsia="Calibri" w:cs="Calibri"/>
-                <w:szCs w:val="22"/>
               </w:rPr>
               <w:t>Au cours du stage, l’ÉTUDIANT recevra la rémunération suivante pour le travail qu’il réalise :</w:t>
             </w:r>
             <w:r>
               <w:rPr>
                 <w:rFonts w:eastAsia="Calibri" w:cs="Calibri"/>
-                <w:szCs w:val="22"/>
               </w:rPr>
               <w:t xml:space="preserve"> salaire horaire de </w:t>
             </w:r>
             <w:r>
               <w:rPr>
                 <w:rFonts w:eastAsia="Calibri" w:cs="Calibri"/>
-                <w:b/>
-                <w:bCs/>
-                <w:szCs w:val="22"/>
+              </w:rPr>
+              <w:t>{</w:t>
+            </w:r>
+            <w:r>
+              <w:rPr>
+                <w:rFonts w:eastAsia="Calibri" w:cs="Calibri"/>
+                <w:b w:val="1"/>
+                <w:bCs w:val="1"/>
               </w:rPr>
               <w:t>salaireHoraire</w:t>
             </w:r>
             <w:r>
               <w:rPr>
                 <w:rFonts w:eastAsia="Calibri" w:cs="Calibri"/>
-                <w:szCs w:val="22"/>
+                <w:b w:val="1"/>
+                <w:bCs w:val="1"/>
+              </w:rPr>
+              <w:t>}</w:t>
+            </w:r>
+            <w:r>
+              <w:rPr>
+                <w:rFonts w:eastAsia="Calibri" w:cs="Calibri"/>
               </w:rPr>
               <w:t xml:space="preserve"> dollars</w:t>
             </w:r>
             <w:r>
               <w:rPr>
                 <w:rFonts w:eastAsia="Calibri" w:cs="Calibri"/>
-                <w:szCs w:val="22"/>
               </w:rPr>
               <w:t>.</w:t>
             </w:r>
@@ -1471,6 +1654,7 @@
               <w:right w:val="single" w:color="auto" w:sz="4" w:space="0"/>
             </w:tcBorders>
             <w:shd w:val="clear" w:color="auto" w:fill="auto"/>
+            <w:tcMar/>
           </w:tcPr>
           <w:p>
             <w:pPr>
@@ -1502,55 +1686,67 @@
               <w:jc w:val="left"/>
               <w:rPr>
                 <w:rFonts w:eastAsia="Calibri" w:cs="Calibri"/>
-                <w:szCs w:val="22"/>
               </w:rPr>
             </w:pPr>
             <w:r>
               <w:rPr>
                 <w:rFonts w:eastAsia="Calibri" w:cs="Calibri"/>
-                <w:szCs w:val="22"/>
-              </w:rPr>
-              <w:t xml:space="preserve">incluant la </w:t>
-            </w:r>
-            <w:r>
-              <w:rPr>
-                <w:rFonts w:eastAsia="Calibri" w:cs="Calibri"/>
-                <w:szCs w:val="22"/>
+              </w:rPr>
+              <w:t>incluant</w:t>
+            </w:r>
+            <w:r>
+              <w:rPr>
+                <w:rFonts w:eastAsia="Calibri" w:cs="Calibri"/>
+              </w:rPr>
+              <w:t xml:space="preserve"> la </w:t>
+            </w:r>
+            <w:r>
+              <w:rPr>
+                <w:rFonts w:eastAsia="Calibri" w:cs="Calibri"/>
+              </w:rPr>
+              <w:t>{</w:t>
+            </w:r>
+            <w:r>
+              <w:rPr>
+                <w:rFonts w:eastAsia="Calibri" w:cs="Calibri"/>
+                <w:b w:val="1"/>
+                <w:bCs w:val="1"/>
               </w:rPr>
               <w:t>NOMDIRECTION</w:t>
             </w:r>
             <w:r>
               <w:rPr>
                 <w:rFonts w:eastAsia="Calibri" w:cs="Calibri"/>
-                <w:szCs w:val="22"/>
+              </w:rPr>
+              <w:t>}</w:t>
+            </w:r>
+            <w:r>
+              <w:rPr>
+                <w:rFonts w:eastAsia="Calibri" w:cs="Calibri"/>
               </w:rPr>
               <w:t xml:space="preserve">, la coordination </w:t>
             </w:r>
             <w:r>
               <w:rPr>
                 <w:rFonts w:eastAsia="Calibri" w:cs="Calibri"/>
-                <w:szCs w:val="22"/>
               </w:rPr>
               <w:t>de</w:t>
             </w:r>
             <w:r>
               <w:rPr>
                 <w:rFonts w:eastAsia="Calibri" w:cs="Calibri"/>
-                <w:szCs w:val="22"/>
               </w:rPr>
               <w:t xml:space="preserve"> stage</w:t>
             </w:r>
             <w:r>
               <w:rPr>
                 <w:rFonts w:eastAsia="Calibri" w:cs="Calibri"/>
-                <w:szCs w:val="22"/>
               </w:rPr>
               <w:t>s</w:t>
             </w:r>
             <w:r>
               <w:rPr>
                 <w:rFonts w:eastAsia="Calibri" w:cs="Calibri"/>
-                <w:szCs w:val="22"/>
               </w:rPr>
               <w:t xml:space="preserve"> et le professeur responsable du stage</w:t>
             </w:r>
@@ -1813,6 +2009,7 @@
               <w:right w:val="single" w:color="auto" w:sz="4" w:space="0"/>
             </w:tcBorders>
             <w:shd w:val="clear" w:color="auto" w:fill="auto"/>
+            <w:tcMar/>
           </w:tcPr>
           <w:p>
             <w:pPr>
@@ -1882,6 +2079,7 @@
               <w:right w:val="single" w:color="auto" w:sz="4" w:space="0"/>
             </w:tcBorders>
             <w:shd w:val="clear" w:color="auto" w:fill="auto"/>
+            <w:tcMar/>
           </w:tcPr>
           <w:p>
             <w:pPr>
@@ -2008,6 +2206,7 @@
               <w:right w:val="single" w:color="auto" w:sz="4" w:space="0"/>
             </w:tcBorders>
             <w:shd w:val="clear" w:color="auto" w:fill="auto"/>
+            <w:tcMar/>
           </w:tcPr>
           <w:p>
             <w:pPr>
@@ -2065,6 +2264,7 @@
               <w:right w:val="single" w:color="auto" w:sz="4" w:space="0"/>
             </w:tcBorders>
             <w:shd w:val="clear" w:color="auto" w:fill="auto"/>
+            <w:tcMar/>
           </w:tcPr>
           <w:p>
             <w:pPr>
@@ -2122,6 +2322,7 @@
               <w:right w:val="single" w:color="auto" w:sz="4" w:space="0"/>
             </w:tcBorders>
             <w:shd w:val="clear" w:color="auto" w:fill="auto"/>
+            <w:tcMar/>
           </w:tcPr>
           <w:p>
             <w:pPr>
@@ -2158,6 +2359,7 @@
               <w:right w:val="single" w:color="auto" w:sz="4" w:space="0"/>
             </w:tcBorders>
             <w:shd w:val="clear" w:color="auto" w:fill="auto"/>
+            <w:tcMar/>
           </w:tcPr>
           <w:p>
             <w:pPr>
@@ -2192,6 +2394,7 @@
               <w:right w:val="single" w:color="auto" w:sz="4" w:space="0"/>
             </w:tcBorders>
             <w:shd w:val="clear" w:color="auto" w:fill="auto"/>
+            <w:tcMar/>
           </w:tcPr>
           <w:p>
             <w:pPr>
@@ -2310,6 +2513,7 @@
               <w:right w:val="single" w:color="auto" w:sz="4" w:space="0"/>
             </w:tcBorders>
             <w:shd w:val="clear" w:color="auto" w:fill="auto"/>
+            <w:tcMar/>
           </w:tcPr>
           <w:p>
             <w:pPr>
@@ -2348,6 +2552,7 @@
               <w:bottom w:val="nil"/>
             </w:tcBorders>
             <w:shd w:val="clear" w:color="auto" w:fill="auto"/>
+            <w:tcMar/>
           </w:tcPr>
           <w:p>
             <w:pPr>
@@ -2391,6 +2596,7 @@
               <w:bottom w:val="single" w:color="auto" w:sz="4" w:space="0"/>
             </w:tcBorders>
             <w:shd w:val="clear" w:color="auto" w:fill="auto"/>
+            <w:tcMar/>
           </w:tcPr>
           <w:p>
             <w:pPr>
@@ -2445,6 +2651,7 @@
               <w:bottom w:val="nil"/>
             </w:tcBorders>
             <w:shd w:val="clear" w:color="auto" w:fill="auto"/>
+            <w:tcMar/>
           </w:tcPr>
           <w:p>
             <w:pPr>
@@ -2480,6 +2687,7 @@
               <w:bottom w:val="single" w:color="auto" w:sz="4" w:space="0"/>
             </w:tcBorders>
             <w:shd w:val="clear" w:color="auto" w:fill="auto"/>
+            <w:tcMar/>
           </w:tcPr>
           <w:p>
             <w:pPr>
@@ -2594,8 +2802,8 @@
               <w:spacing w:after="0" w:line="240" w:lineRule="auto"/>
               <w:rPr>
                 <w:rFonts w:eastAsia="Calibri" w:cs="Tahoma"/>
-                <w:b/>
-                <w:bCs/>
+                <w:b w:val="1"/>
+                <w:bCs w:val="1"/>
               </w:rPr>
             </w:pPr>
             <w:r>
@@ -2607,10 +2815,24 @@
             <w:r>
               <w:rPr>
                 <w:rFonts w:eastAsia="Calibri" w:cs="Tahoma"/>
-                <w:b/>
-                <w:bCs/>
+              </w:rPr>
+              <w:t>{</w:t>
+            </w:r>
+            <w:r>
+              <w:rPr>
+                <w:rFonts w:eastAsia="Calibri" w:cs="Tahoma"/>
+                <w:b w:val="1"/>
+                <w:bCs w:val="1"/>
               </w:rPr>
               <w:t>DATE_DU_JOUR</w:t>
+            </w:r>
+            <w:r>
+              <w:rPr>
+                <w:rFonts w:eastAsia="Calibri" w:cs="Tahoma"/>
+                <w:b w:val="1"/>
+                <w:bCs w:val="1"/>
+              </w:rPr>
+              <w:t>}</w:t>
             </w:r>
           </w:p>
           <w:p>
@@ -2632,10 +2854,20 @@
             </w:r>
             <w:r>
               <w:rPr/>
+              <w:t xml:space="preserve">IMAGE </w:t>
+            </w:r>
+            <w:r>
+              <w:rPr>
+                <w:b w:val="0"/>
+                <w:bCs w:val="0"/>
+              </w:rPr>
               <w:t>SIGNATURE</w:t>
             </w:r>
             <w:r>
-              <w:rPr/>
+              <w:rPr>
+                <w:b w:val="0"/>
+                <w:bCs w:val="0"/>
+              </w:rPr>
               <w:t>_DIRECTEUR</w:t>
             </w:r>
             <w:r>
@@ -2700,7 +2932,23 @@
                 <w:b w:val="1"/>
                 <w:bCs w:val="1"/>
               </w:rPr>
+              <w:t>{</w:t>
+            </w:r>
+            <w:r>
+              <w:rPr>
+                <w:rFonts w:eastAsia="Calibri" w:cs="Tahoma"/>
+                <w:b w:val="1"/>
+                <w:bCs w:val="1"/>
+              </w:rPr>
               <w:t>NOM_DIRECTEUR</w:t>
+            </w:r>
+            <w:r>
+              <w:rPr>
+                <w:rFonts w:eastAsia="Calibri" w:cs="Tahoma"/>
+                <w:b w:val="1"/>
+                <w:bCs w:val="1"/>
+              </w:rPr>
+              <w:t>}</w:t>
             </w:r>
             <w:r>
               <w:br/>
@@ -2749,10 +2997,24 @@
             <w:r>
               <w:rPr>
                 <w:rFonts w:eastAsia="Calibri" w:cs="Tahoma"/>
-                <w:b/>
-                <w:bCs/>
+              </w:rPr>
+              <w:t>{</w:t>
+            </w:r>
+            <w:r>
+              <w:rPr>
+                <w:rFonts w:eastAsia="Calibri" w:cs="Tahoma"/>
+                <w:b w:val="1"/>
+                <w:bCs w:val="1"/>
               </w:rPr>
               <w:t>DATE_DU_JOUR</w:t>
+            </w:r>
+            <w:r>
+              <w:rPr>
+                <w:rFonts w:eastAsia="Calibri" w:cs="Tahoma"/>
+                <w:b w:val="1"/>
+                <w:bCs w:val="1"/>
+              </w:rPr>
+              <w:t>}</w:t>
             </w:r>
           </w:p>
           <w:p>
@@ -2774,7 +3036,21 @@
             </w:r>
             <w:r>
               <w:rPr/>
-              <w:t>SIGNATURE_COORDONNATEUR</w:t>
+              <w:t xml:space="preserve">IMAGE </w:t>
+            </w:r>
+            <w:r>
+              <w:rPr>
+                <w:b w:val="0"/>
+                <w:bCs w:val="0"/>
+              </w:rPr>
+              <w:t>S</w:t>
+            </w:r>
+            <w:r>
+              <w:rPr>
+                <w:b w:val="0"/>
+                <w:bCs w:val="0"/>
+              </w:rPr>
+              <w:t>IGNATURE_COORDONNATEUR</w:t>
             </w:r>
             <w:r>
               <w:rPr/>
@@ -2814,7 +3090,23 @@
                 <w:b w:val="1"/>
                 <w:bCs w:val="1"/>
               </w:rPr>
+              <w:t>{</w:t>
+            </w:r>
+            <w:r>
+              <w:rPr>
+                <w:rFonts w:eastAsia="Calibri" w:cs="Tahoma"/>
+                <w:b w:val="1"/>
+                <w:bCs w:val="1"/>
+              </w:rPr>
               <w:t>NOM_COORDONNATEUR</w:t>
+            </w:r>
+            <w:r>
+              <w:rPr>
+                <w:rFonts w:eastAsia="Calibri" w:cs="Tahoma"/>
+                <w:b w:val="1"/>
+                <w:bCs w:val="1"/>
+              </w:rPr>
+              <w:t>}</w:t>
             </w:r>
             <w:r>
               <w:br/>
@@ -2975,15 +3267,33 @@
               <w:spacing w:after="0" w:line="240" w:lineRule="auto"/>
               <w:rPr>
                 <w:rFonts w:eastAsia="Calibri" w:cs="Tahoma"/>
-                <w:b/>
+                <w:b w:val="1"/>
+                <w:bCs w:val="1"/>
               </w:rPr>
             </w:pPr>
             <w:r>
               <w:rPr>
                 <w:rFonts w:eastAsia="Calibri" w:cs="Tahoma"/>
-                <w:b/>
+                <w:b w:val="1"/>
+                <w:bCs w:val="1"/>
+              </w:rPr>
+              <w:t>{</w:t>
+            </w:r>
+            <w:r>
+              <w:rPr>
+                <w:rFonts w:eastAsia="Calibri" w:cs="Tahoma"/>
+                <w:b w:val="1"/>
+                <w:bCs w:val="1"/>
               </w:rPr>
               <w:t>ETUDIANTNOM</w:t>
+            </w:r>
+            <w:r>
+              <w:rPr>
+                <w:rFonts w:eastAsia="Calibri" w:cs="Tahoma"/>
+                <w:b w:val="1"/>
+                <w:bCs w:val="1"/>
+              </w:rPr>
+              <w:t>}</w:t>
             </w:r>
           </w:p>
           <w:p>
@@ -3131,19 +3441,33 @@
               <w:spacing w:after="0"/>
               <w:rPr>
                 <w:rFonts w:eastAsia="Calibri" w:cs="Calibri"/>
-                <w:b/>
-                <w:bCs/>
-                <w:szCs w:val="22"/>
+                <w:b w:val="1"/>
+                <w:bCs w:val="1"/>
               </w:rPr>
             </w:pPr>
             <w:r>
               <w:rPr>
                 <w:rFonts w:eastAsia="Calibri" w:cs="Calibri"/>
-                <w:b/>
-                <w:bCs/>
-                <w:szCs w:val="22"/>
+                <w:b w:val="1"/>
+                <w:bCs w:val="1"/>
+              </w:rPr>
+              <w:t>{</w:t>
+            </w:r>
+            <w:r>
+              <w:rPr>
+                <w:rFonts w:eastAsia="Calibri" w:cs="Calibri"/>
+                <w:b w:val="1"/>
+                <w:bCs w:val="1"/>
               </w:rPr>
               <w:t>nomRepresentant</w:t>
+            </w:r>
+            <w:r>
+              <w:rPr>
+                <w:rFonts w:eastAsia="Calibri" w:cs="Calibri"/>
+                <w:b w:val="1"/>
+                <w:bCs w:val="1"/>
+              </w:rPr>
+              <w:t>}</w:t>
             </w:r>
           </w:p>
           <w:p>
@@ -3156,9 +3480,22 @@
             <w:r>
               <w:rPr>
                 <w:rFonts w:eastAsia="Calibri" w:cs="Calibri"/>
-                <w:szCs w:val="22"/>
+              </w:rPr>
+              <w:t>{</w:t>
+            </w:r>
+            <w:r>
+              <w:rPr>
+                <w:rFonts w:eastAsia="Calibri" w:cs="Calibri"/>
+                <w:b w:val="1"/>
+                <w:bCs w:val="1"/>
               </w:rPr>
               <w:t>titreRepresentant</w:t>
+            </w:r>
+            <w:r>
+              <w:rPr>
+                <w:rFonts w:eastAsia="Calibri" w:cs="Calibri"/>
+              </w:rPr>
+              <w:t>}</w:t>
             </w:r>
           </w:p>
           <w:p>
@@ -3167,16 +3504,27 @@
               <w:jc w:val="left"/>
               <w:rPr>
                 <w:rFonts w:eastAsia="Calibri" w:cs="Tahoma"/>
-                <w:bCs/>
               </w:rPr>
             </w:pPr>
             <w:r>
               <w:rPr>
                 <w:rFonts w:eastAsia="Calibri" w:cs="Calibri"/>
-                <w:bCs/>
-                <w:szCs w:val="22"/>
+              </w:rPr>
+              <w:t>{</w:t>
+            </w:r>
+            <w:r>
+              <w:rPr>
+                <w:rFonts w:eastAsia="Calibri" w:cs="Calibri"/>
+                <w:b w:val="1"/>
+                <w:bCs w:val="1"/>
               </w:rPr>
               <w:t>NOMENTREPRISE</w:t>
+            </w:r>
+            <w:r>
+              <w:rPr>
+                <w:rFonts w:eastAsia="Calibri" w:cs="Calibri"/>
+              </w:rPr>
+              <w:t>}</w:t>
             </w:r>
           </w:p>
         </w:tc>
@@ -3245,7 +3593,19 @@
         <w:rPr>
           <w:rFonts w:eastAsia="Arial"/>
         </w:rPr>
+        <w:t>{</w:t>
+      </w:r>
+      <w:r>
+        <w:rPr>
+          <w:rFonts w:eastAsia="Arial"/>
+        </w:rPr>
         <w:t>MANDAT</w:t>
+      </w:r>
+      <w:r>
+        <w:rPr>
+          <w:rFonts w:eastAsia="Arial"/>
+        </w:rPr>
+        <w:t>}</w:t>
       </w:r>
     </w:p>
     <w:sectPr>

</xml_diff>